<commit_message>
General fixes for stability
</commit_message>
<xml_diff>
--- a/Task1/task1-code-explanation.docx
+++ b/Task1/task1-code-explanation.docx
@@ -3,7 +3,17 @@
 <w:document xmlns:wpc="http://schemas.microsoft.com/office/word/2010/wordprocessingCanvas" xmlns:cx="http://schemas.microsoft.com/office/drawing/2014/chartex" xmlns:cx1="http://schemas.microsoft.com/office/drawing/2015/9/8/chartex" xmlns:cx2="http://schemas.microsoft.com/office/drawing/2015/10/21/chartex" xmlns:cx3="http://schemas.microsoft.com/office/drawing/2016/5/9/chartex" xmlns:cx4="http://schemas.microsoft.com/office/drawing/2016/5/10/chartex" xmlns:cx5="http://schemas.microsoft.com/office/drawing/2016/5/11/chartex" xmlns:cx6="http://schemas.microsoft.com/office/drawing/2016/5/12/chartex" xmlns:cx7="http://schemas.microsoft.com/office/drawing/2016/5/13/chartex" xmlns:cx8="http://schemas.microsoft.com/office/drawing/2016/5/14/chartex" xmlns:mc="http://schemas.openxmlformats.org/markup-compatibility/2006" xmlns:aink="http://schemas.microsoft.com/office/drawing/2016/ink" xmlns:am3d="http://schemas.microsoft.com/office/drawing/2017/model3d" xmlns:o="urn:schemas-microsoft-com:office:office" xmlns:oel="http://schemas.microsoft.com/office/2019/extlst" xmlns:r="http://schemas.openxmlformats.org/officeDocument/2006/relationships" xmlns:m="http://schemas.openxmlformats.org/officeDocument/2006/math" xmlns:v="urn:schemas-microsoft-com:vml" xmlns:wp14="http://schemas.microsoft.com/office/word/2010/wordprocessingDrawing" xmlns:wp="http://schemas.openxmlformats.org/drawingml/2006/wordprocessingDrawing" xmlns:w10="urn:schemas-microsoft-com:office:word" xmlns:w="http://schemas.openxmlformats.org/wordprocessingml/2006/main" xmlns:w14="http://schemas.microsoft.com/office/word/2010/wordml" xmlns:w15="http://schemas.microsoft.com/office/word/2012/wordml" xmlns:w16cex="http://schemas.microsoft.com/office/word/2018/wordml/cex" xmlns:w16cid="http://schemas.microsoft.com/office/word/2016/wordml/cid" xmlns:w16="http://schemas.microsoft.com/office/word/2018/wordml" xmlns:w16du="http://schemas.microsoft.com/office/word/2023/wordml/word16du" xmlns:w16sdtdh="http://schemas.microsoft.com/office/word/2020/wordml/sdtdatahash" xmlns:w16se="http://schemas.microsoft.com/office/word/2015/wordml/symex" xmlns:wpg="http://schemas.microsoft.com/office/word/2010/wordprocessingGroup" xmlns:wpi="http://schemas.microsoft.com/office/word/2010/wordprocessingInk" xmlns:wne="http://schemas.microsoft.com/office/word/2006/wordml" xmlns:wps="http://schemas.microsoft.com/office/word/2010/wordprocessingShape" mc:Ignorable="w14 w15 w16se w16cid w16 w16cex w16sdtdh w16du wp14">
   <w:body>
     <w:p>
-      <w:r>
+      <w:pPr>
+        <w:rPr>
+          <w:b/>
+          <w:bCs/>
+        </w:rPr>
+      </w:pPr>
+      <w:r>
+        <w:rPr>
+          <w:b/>
+          <w:bCs/>
+        </w:rPr>
         <w:t>JSON Schema Validator:</w:t>
       </w:r>
     </w:p>
@@ -12,10 +22,39 @@
         <w:t>https://jsoneditoronline.org/indepth/validate/json-schema-validator/</w:t>
       </w:r>
     </w:p>
-    <w:p/>
-    <w:p>
+    <w:p>
+      <w:pPr>
+        <w:rPr>
+          <w:b/>
+          <w:bCs/>
+        </w:rPr>
+      </w:pPr>
+      <w:r>
+        <w:rPr>
+          <w:b/>
+          <w:bCs/>
+        </w:rPr>
+        <w:t xml:space="preserve">VIDEO PRESENTATION: </w:t>
+      </w:r>
+    </w:p>
+    <w:p>
+      <w:r>
+        <w:t>https://youtu.be/ikj6vzi4AmI</w:t>
+      </w:r>
+    </w:p>
+    <w:p>
+      <w:pPr>
+        <w:rPr>
+          <w:b/>
+          <w:bCs/>
+        </w:rPr>
+      </w:pPr>
       <w:proofErr w:type="spellStart"/>
       <w:r>
+        <w:rPr>
+          <w:b/>
+          <w:bCs/>
+        </w:rPr>
         <w:t>setTimeout</w:t>
       </w:r>
       <w:proofErr w:type="spellEnd"/>
@@ -993,7 +1032,17 @@
     </w:p>
     <w:p/>
     <w:p>
-      <w:r>
+      <w:pPr>
+        <w:rPr>
+          <w:b/>
+          <w:bCs/>
+        </w:rPr>
+      </w:pPr>
+      <w:r>
+        <w:rPr>
+          <w:b/>
+          <w:bCs/>
+        </w:rPr>
         <w:t>GET LIVE RATES</w:t>
       </w:r>
     </w:p>
@@ -3002,6 +3051,7 @@
           <w:szCs w:val="21"/>
           <w14:ligatures w14:val="none"/>
         </w:rPr>
+        <w:lastRenderedPageBreak/>
         <w:t xml:space="preserve">            </w:t>
       </w:r>
       <w:r>
@@ -3096,7 +3146,6 @@
           <w:szCs w:val="21"/>
           <w14:ligatures w14:val="none"/>
         </w:rPr>
-        <w:lastRenderedPageBreak/>
         <w:t>}</w:t>
       </w:r>
     </w:p>

</xml_diff>

<commit_message>
Final version with comments - Reports
</commit_message>
<xml_diff>
--- a/Task1/task1-code-explanation.docx
+++ b/Task1/task1-code-explanation.docx
@@ -696,7 +696,38 @@
         <w:rPr>
           <w:lang w:val="el-GR"/>
         </w:rPr>
-        <w:t>Τα δεδομένα ενημερώνονται αυτόματα σε ένα ρεαλιστικό προκαθορισμένο διάστημα (</w:t>
+        <w:t>Τα δεδομένα ενημερώνονται αυτόματα</w:t>
+      </w:r>
+      <w:r>
+        <w:rPr>
+          <w:lang w:val="el-GR"/>
+        </w:rPr>
+        <w:t xml:space="preserve"> (</w:t>
+      </w:r>
+      <w:r>
+        <w:rPr>
+          <w:lang w:val="el-GR"/>
+        </w:rPr>
+        <w:t xml:space="preserve">χρήση </w:t>
+      </w:r>
+      <w:r>
+        <w:rPr>
+          <w:b/>
+          <w:bCs/>
+        </w:rPr>
+        <w:t>ajax</w:t>
+      </w:r>
+      <w:r>
+        <w:rPr>
+          <w:lang w:val="el-GR"/>
+        </w:rPr>
+        <w:t>)</w:t>
+      </w:r>
+      <w:r>
+        <w:rPr>
+          <w:lang w:val="el-GR"/>
+        </w:rPr>
+        <w:t xml:space="preserve"> σε ένα ρεαλιστικό προκαθορισμένο διάστημα (</w:t>
       </w:r>
       <w:r>
         <w:t>var</w:t>
@@ -9135,7 +9166,9 @@
     <w:rsid w:val="004D4728"/>
     <w:rsid w:val="005D000F"/>
     <w:rsid w:val="0082331A"/>
+    <w:rsid w:val="008344E1"/>
     <w:rsid w:val="0091085A"/>
+    <w:rsid w:val="00A036D0"/>
     <w:rsid w:val="00C729E7"/>
     <w:rsid w:val="00CE01B1"/>
     <w:rsid w:val="00E26625"/>

</xml_diff>